<commit_message>
chore(release): bump version to 1.0.0
</commit_message>
<xml_diff>
--- a/Documentation_Technique_Reservations.docx
+++ b/Documentation_Technique_Reservations.docx
@@ -2548,7 +2548,103 @@
           <w:sz w:val="24"/>
           <w:szCs w:val="24"/>
         </w:rPr>
-        <w:t xml:space="preserve"> avec gestion de versions Git (branche main). Stack Spring Boot (MVC, Data JPA, Security), moteur de templates Thymeleaf, migrations Flyway, base MySQL. </w:t>
+        <w:t xml:space="preserve"> avec gestion de versions Git (branche main). Stack Spring Boot (MVC, Data JPA, Security), </w:t>
+      </w:r>
+      <w:proofErr w:type="spellStart"/>
+      <w:r>
+        <w:rPr>
+          <w:rFonts w:ascii="Times New Roman" w:hAnsi="Times New Roman" w:cs="Times New Roman"/>
+          <w:sz w:val="24"/>
+          <w:szCs w:val="24"/>
+        </w:rPr>
+        <w:t>moteur</w:t>
+      </w:r>
+      <w:proofErr w:type="spellEnd"/>
+      <w:r>
+        <w:rPr>
+          <w:rFonts w:ascii="Times New Roman" w:hAnsi="Times New Roman" w:cs="Times New Roman"/>
+          <w:sz w:val="24"/>
+          <w:szCs w:val="24"/>
+        </w:rPr>
+        <w:t xml:space="preserve"> de templates </w:t>
+      </w:r>
+      <w:proofErr w:type="spellStart"/>
+      <w:r>
+        <w:rPr>
+          <w:rFonts w:ascii="Times New Roman" w:hAnsi="Times New Roman" w:cs="Times New Roman"/>
+          <w:sz w:val="24"/>
+          <w:szCs w:val="24"/>
+        </w:rPr>
+        <w:t>Thymeleaf</w:t>
+      </w:r>
+      <w:proofErr w:type="spellEnd"/>
+      <w:r>
+        <w:rPr>
+          <w:rFonts w:ascii="Times New Roman" w:hAnsi="Times New Roman" w:cs="Times New Roman"/>
+          <w:sz w:val="24"/>
+          <w:szCs w:val="24"/>
+        </w:rPr>
+        <w:t>, migrations Flyway, base MySQ</w:t>
+      </w:r>
+      <w:r>
+        <w:rPr>
+          <w:rFonts w:ascii="Times New Roman" w:hAnsi="Times New Roman" w:cs="Times New Roman"/>
+          <w:sz w:val="24"/>
+          <w:szCs w:val="24"/>
+        </w:rPr>
+        <w:t xml:space="preserve">L, </w:t>
+      </w:r>
+      <w:r>
+        <w:rPr>
+          <w:rFonts w:ascii="Times New Roman" w:hAnsi="Times New Roman" w:cs="Times New Roman"/>
+          <w:sz w:val="24"/>
+          <w:szCs w:val="24"/>
+          <w:lang w:val="fr-FR"/>
+        </w:rPr>
+        <w:t>Hébergement</w:t>
+      </w:r>
+      <w:r>
+        <w:rPr>
+          <w:rFonts w:ascii="Times New Roman" w:hAnsi="Times New Roman" w:cs="Times New Roman"/>
+          <w:sz w:val="24"/>
+          <w:szCs w:val="24"/>
+          <w:lang w:val="fr-FR"/>
+        </w:rPr>
+        <w:t xml:space="preserve"> de l’app et de la BD</w:t>
+      </w:r>
+      <w:r>
+        <w:rPr>
+          <w:rFonts w:ascii="Times New Roman" w:hAnsi="Times New Roman" w:cs="Times New Roman"/>
+          <w:sz w:val="24"/>
+          <w:szCs w:val="24"/>
+        </w:rPr>
+        <w:t xml:space="preserve"> sur la </w:t>
+      </w:r>
+      <w:proofErr w:type="spellStart"/>
+      <w:r>
+        <w:rPr>
+          <w:rFonts w:ascii="Times New Roman" w:hAnsi="Times New Roman" w:cs="Times New Roman"/>
+          <w:sz w:val="24"/>
+          <w:szCs w:val="24"/>
+        </w:rPr>
+        <w:t>plateforme</w:t>
+      </w:r>
+      <w:proofErr w:type="spellEnd"/>
+      <w:r>
+        <w:rPr>
+          <w:rFonts w:ascii="Times New Roman" w:hAnsi="Times New Roman" w:cs="Times New Roman"/>
+          <w:sz w:val="24"/>
+          <w:szCs w:val="24"/>
+        </w:rPr>
+        <w:t xml:space="preserve"> cloud Railway</w:t>
+      </w:r>
+      <w:r>
+        <w:rPr>
+          <w:rFonts w:ascii="Times New Roman" w:hAnsi="Times New Roman" w:cs="Times New Roman"/>
+          <w:sz w:val="24"/>
+          <w:szCs w:val="24"/>
+        </w:rPr>
+        <w:t xml:space="preserve">. </w:t>
       </w:r>
     </w:p>
     <w:p>
@@ -4922,7 +5018,7 @@
           <w:sz w:val="24"/>
           <w:szCs w:val="24"/>
         </w:rPr>
-        <w:t xml:space="preserve"> branche principale, messages de commits explicites. </w:t>
+        <w:t xml:space="preserve"> branche principale, messages de commits </w:t>
       </w:r>
       <w:proofErr w:type="spellStart"/>
       <w:r>
@@ -4931,7 +5027,7 @@
           <w:sz w:val="24"/>
           <w:szCs w:val="24"/>
         </w:rPr>
-        <w:t>Suivi</w:t>
+        <w:t>explicites</w:t>
       </w:r>
       <w:proofErr w:type="spellEnd"/>
       <w:r>
@@ -4940,25 +5036,7 @@
           <w:sz w:val="24"/>
           <w:szCs w:val="24"/>
         </w:rPr>
-        <w:t xml:space="preserve"> des </w:t>
-      </w:r>
-      <w:proofErr w:type="spellStart"/>
-      <w:r>
-        <w:rPr>
-          <w:rFonts w:ascii="Times New Roman" w:hAnsi="Times New Roman" w:cs="Times New Roman"/>
-          <w:sz w:val="24"/>
-          <w:szCs w:val="24"/>
-        </w:rPr>
-        <w:t>tâches</w:t>
-      </w:r>
-      <w:proofErr w:type="spellEnd"/>
-      <w:r>
-        <w:rPr>
-          <w:rFonts w:ascii="Times New Roman" w:hAnsi="Times New Roman" w:cs="Times New Roman"/>
-          <w:sz w:val="24"/>
-          <w:szCs w:val="24"/>
-        </w:rPr>
-        <w:t>: issues GitHub.</w:t>
+        <w:t>.</w:t>
       </w:r>
     </w:p>
     <w:p>
@@ -8265,7 +8343,7 @@
                 <w:szCs w:val="24"/>
                 <w:lang w:val="fr-BE" w:eastAsia="fr-BE"/>
               </w:rPr>
-              <w:t>Authentifié</w:t>
+              <w:t>ADMIN</w:t>
             </w:r>
           </w:p>
         </w:tc>
@@ -8404,7 +8482,7 @@
                 <w:szCs w:val="24"/>
                 <w:lang w:val="fr-BE" w:eastAsia="fr-BE"/>
               </w:rPr>
-              <w:t>Authentifié</w:t>
+              <w:t>ADMIN</w:t>
             </w:r>
           </w:p>
         </w:tc>
@@ -8559,7 +8637,7 @@
                 <w:szCs w:val="24"/>
                 <w:lang w:val="fr-BE" w:eastAsia="fr-BE"/>
               </w:rPr>
-              <w:t>Authentifié</w:t>
+              <w:t>ADMIN</w:t>
             </w:r>
           </w:p>
         </w:tc>
@@ -8567,11 +8645,11 @@
       <w:tr>
         <w:tc>
           <w:tcPr>
-            <w:cnfStyle w:val="001000000000" w:firstRow="0" w:lastRow="0" w:firstColumn="1" w:lastColumn="0" w:oddVBand="0" w:evenVBand="0" w:oddHBand="0" w:evenHBand="0" w:firstRowFirstColumn="0" w:firstRowLastColumn="0" w:lastRowFirstColumn="0" w:lastRowLastColumn="0"/>
             <w:tcW w:w="1668" w:type="dxa"/>
           </w:tcPr>
           <w:p>
             <w:pPr>
+              <w:cnfStyle w:val="001000000000" w:firstRow="0" w:lastRow="0" w:firstColumn="1" w:lastColumn="0" w:oddVBand="0" w:evenVBand="0" w:oddHBand="0" w:evenHBand="0" w:firstRowFirstColumn="0" w:firstRowLastColumn="0" w:lastRowFirstColumn="0" w:lastRowLastColumn="0"/>
               <w:rPr>
                 <w:rFonts w:ascii="Times New Roman" w:eastAsia="Times New Roman" w:hAnsi="Times New Roman" w:cs="Times New Roman"/>
                 <w:sz w:val="24"/>
@@ -8596,7 +8674,6 @@
           </w:tcPr>
           <w:p>
             <w:pPr>
-              <w:cnfStyle w:val="000000000000" w:firstRow="0" w:lastRow="0" w:firstColumn="0" w:lastColumn="0" w:oddVBand="0" w:evenVBand="0" w:oddHBand="0" w:evenHBand="0" w:firstRowFirstColumn="0" w:firstRowLastColumn="0" w:lastRowFirstColumn="0" w:lastRowLastColumn="0"/>
               <w:rPr>
                 <w:rFonts w:ascii="Times New Roman" w:eastAsia="Times New Roman" w:hAnsi="Times New Roman" w:cs="Times New Roman"/>
                 <w:sz w:val="24"/>
@@ -8621,7 +8698,6 @@
           </w:tcPr>
           <w:p>
             <w:pPr>
-              <w:cnfStyle w:val="000000000000" w:firstRow="0" w:lastRow="0" w:firstColumn="0" w:lastColumn="0" w:oddVBand="0" w:evenVBand="0" w:oddHBand="0" w:evenHBand="0" w:firstRowFirstColumn="0" w:firstRowLastColumn="0" w:lastRowFirstColumn="0" w:lastRowLastColumn="0"/>
               <w:rPr>
                 <w:rFonts w:ascii="Times New Roman" w:eastAsia="Times New Roman" w:hAnsi="Times New Roman" w:cs="Times New Roman"/>
                 <w:sz w:val="24"/>
@@ -8646,7 +8722,6 @@
           </w:tcPr>
           <w:p>
             <w:pPr>
-              <w:cnfStyle w:val="000000000000" w:firstRow="0" w:lastRow="0" w:firstColumn="0" w:lastColumn="0" w:oddVBand="0" w:evenVBand="0" w:oddHBand="0" w:evenHBand="0" w:firstRowFirstColumn="0" w:firstRowLastColumn="0" w:lastRowFirstColumn="0" w:lastRowLastColumn="0"/>
               <w:rPr>
                 <w:rFonts w:ascii="Times New Roman" w:eastAsia="Times New Roman" w:hAnsi="Times New Roman" w:cs="Times New Roman"/>
                 <w:sz w:val="24"/>
@@ -8683,22 +8758,21 @@
           </w:tcPr>
           <w:p>
             <w:pPr>
-              <w:cnfStyle w:val="000000000000" w:firstRow="0" w:lastRow="0" w:firstColumn="0" w:lastColumn="0" w:oddVBand="0" w:evenVBand="0" w:oddHBand="0" w:evenHBand="0" w:firstRowFirstColumn="0" w:firstRowLastColumn="0" w:lastRowFirstColumn="0" w:lastRowLastColumn="0"/>
-              <w:rPr>
-                <w:rFonts w:ascii="Times New Roman" w:eastAsia="Times New Roman" w:hAnsi="Times New Roman" w:cs="Times New Roman"/>
-                <w:sz w:val="24"/>
-                <w:szCs w:val="24"/>
-                <w:lang w:val="fr-BE" w:eastAsia="fr-BE"/>
-              </w:rPr>
-            </w:pPr>
-            <w:r>
-              <w:rPr>
-                <w:rFonts w:ascii="Times New Roman" w:eastAsia="Times New Roman" w:hAnsi="Times New Roman" w:cs="Times New Roman"/>
-                <w:sz w:val="24"/>
-                <w:szCs w:val="24"/>
-                <w:lang w:val="fr-BE" w:eastAsia="fr-BE"/>
-              </w:rPr>
-              <w:t>Admin</w:t>
+              <w:rPr>
+                <w:rFonts w:ascii="Times New Roman" w:eastAsia="Times New Roman" w:hAnsi="Times New Roman" w:cs="Times New Roman"/>
+                <w:sz w:val="24"/>
+                <w:szCs w:val="24"/>
+                <w:lang w:val="fr-BE" w:eastAsia="fr-BE"/>
+              </w:rPr>
+            </w:pPr>
+            <w:r>
+              <w:rPr>
+                <w:rFonts w:ascii="Times New Roman" w:eastAsia="Times New Roman" w:hAnsi="Times New Roman" w:cs="Times New Roman"/>
+                <w:sz w:val="24"/>
+                <w:szCs w:val="24"/>
+                <w:lang w:val="fr-BE" w:eastAsia="fr-BE"/>
+              </w:rPr>
+              <w:t>ADMIN</w:t>
             </w:r>
           </w:p>
         </w:tc>
@@ -11182,6 +11256,28 @@
         </w:rPr>
       </w:pPr>
       <w:bookmarkStart w:id="6" w:name="_Toc206424737"/>
+    </w:p>
+    <w:p>
+      <w:pPr>
+        <w:pStyle w:val="Titre2"/>
+        <w:spacing w:before="0" w:line="240" w:lineRule="auto"/>
+        <w:rPr>
+          <w:rFonts w:ascii="Times New Roman" w:hAnsi="Times New Roman" w:cs="Times New Roman"/>
+          <w:sz w:val="24"/>
+          <w:szCs w:val="24"/>
+        </w:rPr>
+      </w:pPr>
+    </w:p>
+    <w:p>
+      <w:pPr>
+        <w:pStyle w:val="Titre2"/>
+        <w:spacing w:before="0" w:line="240" w:lineRule="auto"/>
+        <w:rPr>
+          <w:rFonts w:ascii="Times New Roman" w:hAnsi="Times New Roman" w:cs="Times New Roman"/>
+          <w:sz w:val="24"/>
+          <w:szCs w:val="24"/>
+        </w:rPr>
+      </w:pPr>
       <w:proofErr w:type="spellStart"/>
       <w:r>
         <w:rPr>
@@ -11323,7 +11419,6 @@
                 <w:sz w:val="24"/>
                 <w:szCs w:val="24"/>
               </w:rPr>
-              <w:lastRenderedPageBreak/>
               <w:t>GET</w:t>
             </w:r>
           </w:p>
@@ -14274,6 +14369,7 @@
                 <w:sz w:val="24"/>
                 <w:szCs w:val="24"/>
               </w:rPr>
+              <w:lastRenderedPageBreak/>
               <w:t>GET</w:t>
             </w:r>
           </w:p>
@@ -14658,7 +14754,6 @@
                 <w:sz w:val="24"/>
                 <w:szCs w:val="24"/>
               </w:rPr>
-              <w:lastRenderedPageBreak/>
               <w:t>GET</w:t>
             </w:r>
           </w:p>
@@ -15813,6 +15908,7 @@
           <w:sz w:val="24"/>
           <w:szCs w:val="24"/>
         </w:rPr>
+        <w:lastRenderedPageBreak/>
         <w:t>`POST/PUT/DELETE /api/admin/artists` → CRUD (protégé ADMIN).</w:t>
       </w:r>
     </w:p>
@@ -15918,7 +16014,6 @@
           <w:sz w:val="24"/>
           <w:szCs w:val="24"/>
         </w:rPr>
-        <w:lastRenderedPageBreak/>
         <w:t xml:space="preserve">• </w:t>
       </w:r>
       <w:proofErr w:type="gramStart"/>
@@ -16879,29 +16974,25 @@
           <w:sz w:val="24"/>
           <w:szCs w:val="24"/>
         </w:rPr>
-        <w:t>) :</w:t>
+        <w:t xml:space="preserve">) </w:t>
+      </w:r>
+      <w:r>
+        <w:rPr>
+          <w:rFonts w:ascii="Times New Roman" w:hAnsi="Times New Roman" w:cs="Times New Roman"/>
+          <w:sz w:val="24"/>
+          <w:szCs w:val="24"/>
+        </w:rPr>
+        <w:t>:</w:t>
       </w:r>
       <w:proofErr w:type="gramEnd"/>
-    </w:p>
-    <w:p>
-      <w:pPr>
-        <w:spacing w:after="0" w:line="240" w:lineRule="auto"/>
+      <w:r>
         <w:rPr>
           <w:rFonts w:ascii="Times New Roman" w:hAnsi="Times New Roman" w:cs="Times New Roman"/>
           <w:sz w:val="24"/>
           <w:szCs w:val="24"/>
         </w:rPr>
-      </w:pPr>
-    </w:p>
-    <w:p>
-      <w:pPr>
-        <w:spacing w:after="0" w:line="240" w:lineRule="auto"/>
-        <w:rPr>
-          <w:rFonts w:ascii="Times New Roman" w:hAnsi="Times New Roman" w:cs="Times New Roman"/>
-          <w:sz w:val="24"/>
-          <w:szCs w:val="24"/>
-        </w:rPr>
-      </w:pPr>
+        <w:t xml:space="preserve"> </w:t>
+      </w:r>
       <w:hyperlink r:id="rId52" w:history="1">
         <w:r>
           <w:rPr>
@@ -16939,7 +17030,25 @@
           <w:sz w:val="24"/>
           <w:szCs w:val="24"/>
         </w:rPr>
-        <w:t>URL de déploiement (prod</w:t>
+        <w:t xml:space="preserve">URL de </w:t>
+      </w:r>
+      <w:proofErr w:type="spellStart"/>
+      <w:r>
+        <w:rPr>
+          <w:rFonts w:ascii="Times New Roman" w:hAnsi="Times New Roman" w:cs="Times New Roman"/>
+          <w:sz w:val="24"/>
+          <w:szCs w:val="24"/>
+        </w:rPr>
+        <w:t>déploiement</w:t>
+      </w:r>
+      <w:proofErr w:type="spellEnd"/>
+      <w:r>
+        <w:rPr>
+          <w:rFonts w:ascii="Times New Roman" w:hAnsi="Times New Roman" w:cs="Times New Roman"/>
+          <w:sz w:val="24"/>
+          <w:szCs w:val="24"/>
+        </w:rPr>
+        <w:t xml:space="preserve"> (prod</w:t>
       </w:r>
       <w:proofErr w:type="gramStart"/>
       <w:r>
@@ -16957,18 +17066,16 @@
           <w:sz w:val="24"/>
           <w:szCs w:val="24"/>
         </w:rPr>
-        <w:t xml:space="preserve"> N/A (instance locale par </w:t>
+        <w:t xml:space="preserve"> </w:t>
       </w:r>
-      <w:proofErr w:type="gramStart"/>
       <w:r>
         <w:rPr>
           <w:rFonts w:ascii="Times New Roman" w:hAnsi="Times New Roman" w:cs="Times New Roman"/>
           <w:sz w:val="24"/>
           <w:szCs w:val="24"/>
         </w:rPr>
-        <w:t>défaut :</w:t>
+        <w:t>https://reservationsproject-production.up.railway.app/</w:t>
       </w:r>
-      <w:proofErr w:type="gramEnd"/>
     </w:p>
     <w:p>
       <w:pPr>
@@ -16984,10 +17091,55 @@
       <w:pPr>
         <w:spacing w:after="0" w:line="240" w:lineRule="auto"/>
         <w:rPr>
+          <w:rFonts w:ascii="Times New Roman" w:hAnsi="Times New Roman" w:cs="Times New Roman"/>
           <w:sz w:val="24"/>
           <w:szCs w:val="24"/>
         </w:rPr>
       </w:pPr>
+      <w:r>
+        <w:rPr>
+          <w:rFonts w:ascii="Times New Roman" w:hAnsi="Times New Roman" w:cs="Times New Roman"/>
+          <w:sz w:val="24"/>
+          <w:szCs w:val="24"/>
+        </w:rPr>
+        <w:t>I</w:t>
+      </w:r>
+      <w:r>
+        <w:rPr>
+          <w:rFonts w:ascii="Times New Roman" w:hAnsi="Times New Roman" w:cs="Times New Roman"/>
+          <w:sz w:val="24"/>
+          <w:szCs w:val="24"/>
+        </w:rPr>
+        <w:t xml:space="preserve">nstance locale par </w:t>
+      </w:r>
+      <w:proofErr w:type="spellStart"/>
+      <w:proofErr w:type="gramStart"/>
+      <w:r>
+        <w:rPr>
+          <w:rFonts w:ascii="Times New Roman" w:hAnsi="Times New Roman" w:cs="Times New Roman"/>
+          <w:sz w:val="24"/>
+          <w:szCs w:val="24"/>
+        </w:rPr>
+        <w:t>défaut</w:t>
+      </w:r>
+      <w:proofErr w:type="spellEnd"/>
+      <w:r>
+        <w:rPr>
+          <w:rFonts w:ascii="Times New Roman" w:hAnsi="Times New Roman" w:cs="Times New Roman"/>
+          <w:sz w:val="24"/>
+          <w:szCs w:val="24"/>
+        </w:rPr>
+        <w:t xml:space="preserve"> :</w:t>
+      </w:r>
+      <w:proofErr w:type="gramEnd"/>
+      <w:r>
+        <w:rPr>
+          <w:rFonts w:ascii="Times New Roman" w:hAnsi="Times New Roman" w:cs="Times New Roman"/>
+          <w:sz w:val="24"/>
+          <w:szCs w:val="24"/>
+        </w:rPr>
+        <w:t xml:space="preserve"> </w:t>
+      </w:r>
       <w:r>
         <w:rPr>
           <w:rFonts w:ascii="Times New Roman" w:hAnsi="Times New Roman" w:cs="Times New Roman"/>

</xml_diff>